<commit_message>
demo 1 final touches
</commit_message>
<xml_diff>
--- a/Documents/ProjectDetails.docx
+++ b/Documents/ProjectDetails.docx
@@ -55,6 +55,26 @@
       <w:r>
         <w:fldChar w:fldCharType="end"/>
       </w:r>
+    </w:p>
+    <w:p>
+      <w:hyperlink r:id="rId4" w:history="1">
+        <w:r>
+          <w:rPr>
+            <w:rStyle w:val="Hyperlink"/>
+          </w:rPr>
+          <w:t>Demo 1 Presentation</w:t>
+        </w:r>
+      </w:hyperlink>
+    </w:p>
+    <w:p>
+      <w:hyperlink r:id="rId5" w:history="1">
+        <w:r>
+          <w:rPr>
+            <w:rStyle w:val="Hyperlink"/>
+          </w:rPr>
+          <w:t>ProTrack360</w:t>
+        </w:r>
+      </w:hyperlink>
     </w:p>
     <w:p>
       <w:r>
@@ -1108,6 +1128,29 @@
       <w:spacing w:val="5"/>
     </w:rPr>
   </w:style>
+  <w:style w:type="character" w:styleId="Hyperlink">
+    <w:name w:val="Hyperlink"/>
+    <w:basedOn w:val="DefaultParagraphFont"/>
+    <w:uiPriority w:val="99"/>
+    <w:unhideWhenUsed/>
+    <w:rsid w:val="00C72241"/>
+    <w:rPr>
+      <w:color w:val="467886" w:themeColor="hyperlink"/>
+      <w:u w:val="single"/>
+    </w:rPr>
+  </w:style>
+  <w:style w:type="character" w:styleId="UnresolvedMention">
+    <w:name w:val="Unresolved Mention"/>
+    <w:basedOn w:val="DefaultParagraphFont"/>
+    <w:uiPriority w:val="99"/>
+    <w:semiHidden/>
+    <w:unhideWhenUsed/>
+    <w:rsid w:val="00C72241"/>
+    <w:rPr>
+      <w:color w:val="605E5C"/>
+      <w:shd w:val="clear" w:color="auto" w:fill="E1DFDD"/>
+    </w:rPr>
+  </w:style>
 </w:styles>
 </file>
 

</xml_diff>